<commit_message>
finished turn in paper
</commit_message>
<xml_diff>
--- a/Homeworks/Project1/Project1_PeterPariano.docx
+++ b/Homeworks/Project1/Project1_PeterPariano.docx
@@ -73,13 +73,646 @@
         <w:jc w:val="center"/>
       </w:pPr>
       <w:r>
-        <w:t>Grail Login ID: peparian</w:t>
+        <w:t xml:space="preserve">Grail Login ID: </w:t>
+      </w:r>
+      <w:proofErr w:type="spellStart"/>
+      <w:r>
+        <w:t>peparian</w:t>
+      </w:r>
+      <w:proofErr w:type="spellEnd"/>
+    </w:p>
+    <w:p>
+      <w:pPr>
+        <w:jc w:val="center"/>
+      </w:pPr>
+    </w:p>
+    <w:p>
+      <w:pPr>
+        <w:jc w:val="center"/>
+      </w:pPr>
+    </w:p>
+    <w:p>
+      <w:pPr>
+        <w:jc w:val="center"/>
+      </w:pPr>
+    </w:p>
+    <w:p>
+      <w:pPr>
+        <w:jc w:val="center"/>
+      </w:pPr>
+    </w:p>
+    <w:p>
+      <w:pPr>
+        <w:jc w:val="center"/>
+      </w:pPr>
+    </w:p>
+    <w:p>
+      <w:pPr>
+        <w:jc w:val="center"/>
+      </w:pPr>
+    </w:p>
+    <w:p>
+      <w:pPr>
+        <w:jc w:val="center"/>
+      </w:pPr>
+    </w:p>
+    <w:p>
+      <w:pPr>
+        <w:jc w:val="center"/>
+      </w:pPr>
+    </w:p>
+    <w:p>
+      <w:pPr>
+        <w:jc w:val="center"/>
+      </w:pPr>
+    </w:p>
+    <w:p>
+      <w:pPr>
+        <w:jc w:val="center"/>
+      </w:pPr>
+    </w:p>
+    <w:p>
+      <w:pPr>
+        <w:jc w:val="center"/>
+      </w:pPr>
+    </w:p>
+    <w:p>
+      <w:pPr>
+        <w:jc w:val="center"/>
+      </w:pPr>
+    </w:p>
+    <w:p>
+      <w:pPr>
+        <w:jc w:val="center"/>
+      </w:pPr>
+    </w:p>
+    <w:p>
+      <w:pPr>
+        <w:jc w:val="center"/>
+      </w:pPr>
+    </w:p>
+    <w:p>
+      <w:pPr>
+        <w:jc w:val="center"/>
+      </w:pPr>
+    </w:p>
+    <w:p>
+      <w:pPr>
+        <w:jc w:val="center"/>
+      </w:pPr>
+    </w:p>
+    <w:p>
+      <w:pPr>
+        <w:jc w:val="center"/>
+      </w:pPr>
+    </w:p>
+    <w:p>
+      <w:pPr>
+        <w:jc w:val="center"/>
+      </w:pPr>
+    </w:p>
+    <w:p>
+      <w:pPr>
+        <w:jc w:val="center"/>
+      </w:pPr>
+    </w:p>
+    <w:p>
+      <w:pPr>
+        <w:rPr>
+          <w:b/>
+        </w:rPr>
+      </w:pPr>
+      <w:r>
+        <w:rPr>
+          <w:b/>
+        </w:rPr>
+        <w:lastRenderedPageBreak/>
+        <w:t>Description of the code:</w:t>
+      </w:r>
+    </w:p>
+    <w:p>
+      <w:r>
+        <w:t xml:space="preserve">The python IDE used in this project was IDLE, that is prepackaged with version 3.6. The program is structure with the entry point of the </w:t>
+      </w:r>
+      <w:r>
+        <w:t xml:space="preserve">program at </w:t>
+      </w:r>
+      <w:proofErr w:type="gramStart"/>
+      <w:r>
+        <w:rPr>
+          <w:b/>
+        </w:rPr>
+        <w:t>main</w:t>
+      </w:r>
+      <w:r>
+        <w:t>(</w:t>
+      </w:r>
+      <w:proofErr w:type="gramEnd"/>
+      <w:r>
+        <w:t xml:space="preserve">). This is initially called at the global level. </w:t>
+      </w:r>
+      <w:proofErr w:type="gramStart"/>
+      <w:r>
+        <w:rPr>
+          <w:b/>
+        </w:rPr>
+        <w:t>Main</w:t>
+      </w:r>
+      <w:r>
+        <w:t>(</w:t>
+      </w:r>
+      <w:proofErr w:type="gramEnd"/>
+      <w:r>
+        <w:t xml:space="preserve">) function includes: the description of the project; parsing the filename from the </w:t>
+      </w:r>
+      <w:proofErr w:type="spellStart"/>
+      <w:r>
+        <w:t>argumentlist</w:t>
+      </w:r>
+      <w:proofErr w:type="spellEnd"/>
+      <w:r>
+        <w:t xml:space="preserve"> </w:t>
+      </w:r>
+      <w:proofErr w:type="spellStart"/>
+      <w:r>
+        <w:rPr>
+          <w:i/>
+        </w:rPr>
+        <w:t>argv</w:t>
+      </w:r>
+      <w:proofErr w:type="spellEnd"/>
+      <w:r>
+        <w:t xml:space="preserve">, and processing the data to meet the condition set forth by the assignment. </w:t>
+      </w:r>
+    </w:p>
+    <w:p>
+      <w:proofErr w:type="spellStart"/>
+      <w:r>
+        <w:rPr>
+          <w:b/>
+        </w:rPr>
+        <w:t>Find_file</w:t>
+      </w:r>
+      <w:proofErr w:type="spellEnd"/>
+      <w:r>
+        <w:t>(</w:t>
+      </w:r>
+      <w:proofErr w:type="spellStart"/>
+      <w:r>
+        <w:rPr>
+          <w:i/>
+        </w:rPr>
+        <w:t>file_name</w:t>
+      </w:r>
+      <w:proofErr w:type="spellEnd"/>
+      <w:r>
+        <w:t xml:space="preserve">) takes the string literally, and opens it as file. The information from the file is read row by row within a for loop, and then added to a list called </w:t>
+      </w:r>
+      <w:r>
+        <w:rPr>
+          <w:i/>
+        </w:rPr>
+        <w:t>data</w:t>
+      </w:r>
+      <w:r>
+        <w:t xml:space="preserve">. If there is a new line character, it is striped from the word that contains it. This function returns the list </w:t>
+      </w:r>
+      <w:r>
+        <w:rPr>
+          <w:i/>
+        </w:rPr>
+        <w:t>data</w:t>
+      </w:r>
+      <w:r>
+        <w:t xml:space="preserve">. </w:t>
+      </w:r>
+      <w:r>
+        <w:tab/>
+      </w:r>
+    </w:p>
+    <w:p>
+      <w:pPr>
+        <w:rPr>
+          <w:i/>
+        </w:rPr>
+      </w:pPr>
+      <w:proofErr w:type="spellStart"/>
+      <w:r>
+        <w:rPr>
+          <w:b/>
+        </w:rPr>
+        <w:t>Create_dict</w:t>
+      </w:r>
+      <w:proofErr w:type="spellEnd"/>
+      <w:r>
+        <w:t>(</w:t>
+      </w:r>
+      <w:r>
+        <w:rPr>
+          <w:i/>
+        </w:rPr>
+        <w:t>data</w:t>
+      </w:r>
+      <w:r>
+        <w:t xml:space="preserve">) takes the list and then creates a </w:t>
+      </w:r>
+      <w:proofErr w:type="gramStart"/>
+      <w:r>
+        <w:rPr>
+          <w:b/>
+        </w:rPr>
+        <w:t>Counter</w:t>
+      </w:r>
+      <w:r>
+        <w:t>(</w:t>
+      </w:r>
+      <w:proofErr w:type="gramEnd"/>
+      <w:r>
+        <w:t xml:space="preserve">) dictionary. This from the </w:t>
+      </w:r>
+      <w:proofErr w:type="gramStart"/>
+      <w:r>
+        <w:rPr>
+          <w:i/>
+        </w:rPr>
+        <w:t>collections</w:t>
+      </w:r>
+      <w:proofErr w:type="gramEnd"/>
+      <w:r>
+        <w:rPr>
+          <w:i/>
+        </w:rPr>
+        <w:t xml:space="preserve"> </w:t>
+      </w:r>
+      <w:r>
+        <w:t xml:space="preserve">library. A </w:t>
+      </w:r>
+      <w:proofErr w:type="gramStart"/>
+      <w:r>
+        <w:rPr>
+          <w:b/>
+        </w:rPr>
+        <w:t>Counter</w:t>
+      </w:r>
+      <w:r>
+        <w:t>(</w:t>
+      </w:r>
+      <w:proofErr w:type="gramEnd"/>
+      <w:r>
+        <w:t>)</w:t>
+      </w:r>
+      <w:r>
+        <w:t xml:space="preserve"> takes an </w:t>
+      </w:r>
+      <w:proofErr w:type="spellStart"/>
+      <w:r>
+        <w:t>iterable</w:t>
+      </w:r>
+      <w:proofErr w:type="spellEnd"/>
+      <w:r>
+        <w:t xml:space="preserve"> as a parameter, counts the number of </w:t>
+      </w:r>
+      <w:proofErr w:type="spellStart"/>
+      <w:r>
+        <w:t>occurences</w:t>
+      </w:r>
+      <w:proofErr w:type="spellEnd"/>
+      <w:r>
+        <w:t xml:space="preserve"> of items in that </w:t>
+      </w:r>
+      <w:proofErr w:type="spellStart"/>
+      <w:r>
+        <w:t>iterable</w:t>
+      </w:r>
+      <w:proofErr w:type="spellEnd"/>
+      <w:r>
+        <w:t xml:space="preserve">, sets the items as keys, and sets the value of the keys to the number of occurrences. It returns a </w:t>
+      </w:r>
+      <w:proofErr w:type="spellStart"/>
+      <w:proofErr w:type="gramStart"/>
+      <w:r>
+        <w:rPr>
+          <w:b/>
+          <w:i/>
+        </w:rPr>
+        <w:t>dict</w:t>
+      </w:r>
+      <w:proofErr w:type="spellEnd"/>
+      <w:r>
+        <w:t>(</w:t>
+      </w:r>
+      <w:proofErr w:type="gramEnd"/>
+      <w:r>
+        <w:t xml:space="preserve">) Very helpful function. This function then returns </w:t>
+      </w:r>
+      <w:proofErr w:type="spellStart"/>
+      <w:r>
+        <w:rPr>
+          <w:i/>
+        </w:rPr>
+        <w:t>datadict</w:t>
+      </w:r>
+      <w:proofErr w:type="spellEnd"/>
+    </w:p>
+    <w:p>
+      <w:r>
+        <w:t xml:space="preserve">The returned data structures </w:t>
+      </w:r>
+      <w:proofErr w:type="spellStart"/>
+      <w:r>
+        <w:rPr>
+          <w:i/>
+        </w:rPr>
+        <w:t>datadict</w:t>
+      </w:r>
+      <w:proofErr w:type="spellEnd"/>
+      <w:r>
+        <w:t xml:space="preserve"> and </w:t>
+      </w:r>
+      <w:r>
+        <w:rPr>
+          <w:i/>
+        </w:rPr>
+        <w:t>data</w:t>
+      </w:r>
+      <w:r>
+        <w:rPr>
+          <w:i/>
+        </w:rPr>
+        <w:t xml:space="preserve"> </w:t>
+      </w:r>
+      <w:r>
+        <w:t xml:space="preserve">give us all we need to print the required information. Number of unique words is the length of </w:t>
+      </w:r>
+      <w:proofErr w:type="spellStart"/>
+      <w:r>
+        <w:rPr>
+          <w:i/>
+        </w:rPr>
+        <w:t>datadict</w:t>
+      </w:r>
+      <w:proofErr w:type="spellEnd"/>
+      <w:r>
+        <w:t xml:space="preserve">, total number of words is the length of </w:t>
+      </w:r>
+      <w:r>
+        <w:rPr>
+          <w:i/>
+        </w:rPr>
+        <w:t>data</w:t>
+      </w:r>
+      <w:r>
+        <w:t xml:space="preserve">. This makes use of the built-in </w:t>
+      </w:r>
+      <w:proofErr w:type="spellStart"/>
+      <w:proofErr w:type="gramStart"/>
+      <w:r>
+        <w:rPr>
+          <w:b/>
+        </w:rPr>
+        <w:t>len</w:t>
+      </w:r>
+      <w:proofErr w:type="spellEnd"/>
+      <w:r>
+        <w:rPr>
+          <w:b/>
+        </w:rPr>
+        <w:t>(</w:t>
+      </w:r>
+      <w:proofErr w:type="gramEnd"/>
+      <w:r>
+        <w:rPr>
+          <w:b/>
+        </w:rPr>
+        <w:t xml:space="preserve">) </w:t>
+      </w:r>
+      <w:r>
+        <w:t xml:space="preserve">function. </w:t>
+      </w:r>
+    </w:p>
+    <w:p>
+      <w:r>
+        <w:t xml:space="preserve">The </w:t>
+      </w:r>
+      <w:proofErr w:type="spellStart"/>
+      <w:r>
+        <w:rPr>
+          <w:i/>
+        </w:rPr>
+        <w:t>sortedList</w:t>
+      </w:r>
+      <w:proofErr w:type="spellEnd"/>
+      <w:r>
+        <w:rPr>
+          <w:i/>
+        </w:rPr>
+        <w:t xml:space="preserve"> </w:t>
+      </w:r>
+      <w:r>
+        <w:t xml:space="preserve">contains the returned value from </w:t>
+      </w:r>
+      <w:proofErr w:type="gramStart"/>
+      <w:r>
+        <w:rPr>
+          <w:b/>
+        </w:rPr>
+        <w:t>sorted</w:t>
+      </w:r>
+      <w:r>
+        <w:t>(</w:t>
+      </w:r>
+      <w:proofErr w:type="gramEnd"/>
+      <w:r>
+        <w:t xml:space="preserve">). Parameters are the </w:t>
+      </w:r>
+      <w:proofErr w:type="spellStart"/>
+      <w:r>
+        <w:t>iterable</w:t>
+      </w:r>
+      <w:proofErr w:type="spellEnd"/>
+      <w:r>
+        <w:t xml:space="preserve"> to be sorted, key to sort by, and reverse. In order to sort by the length of each word in data, I needed to create a lambda expression (a </w:t>
+      </w:r>
+      <w:proofErr w:type="gramStart"/>
+      <w:r>
+        <w:t>one line</w:t>
+      </w:r>
+      <w:proofErr w:type="gramEnd"/>
+      <w:r>
+        <w:t xml:space="preserve"> function) in order to pass it into </w:t>
+      </w:r>
+      <w:r>
+        <w:rPr>
+          <w:i/>
+        </w:rPr>
+        <w:t>key</w:t>
+      </w:r>
+      <w:r>
+        <w:t xml:space="preserve">. It is a simplified function to take each </w:t>
+      </w:r>
+      <w:r>
+        <w:rPr>
+          <w:i/>
+        </w:rPr>
+        <w:t>word</w:t>
+      </w:r>
+      <w:r>
+        <w:t xml:space="preserve"> in </w:t>
+      </w:r>
+      <w:r>
+        <w:rPr>
+          <w:i/>
+        </w:rPr>
+        <w:t>data</w:t>
+      </w:r>
+      <w:r>
+        <w:rPr>
+          <w:i/>
+        </w:rPr>
+        <w:t xml:space="preserve"> </w:t>
+      </w:r>
+      <w:r>
+        <w:t xml:space="preserve">and return the length of that word. This length will be used to sort the list by smallest length first, which is why I needed to reverse it. </w:t>
+      </w:r>
+    </w:p>
+    <w:p>
+      <w:r>
+        <w:t xml:space="preserve">To find the words that </w:t>
+      </w:r>
+      <w:r>
+        <w:t xml:space="preserve">have more than 5 characters, I needed to view the keys of </w:t>
+      </w:r>
+      <w:proofErr w:type="spellStart"/>
+      <w:r>
+        <w:rPr>
+          <w:i/>
+        </w:rPr>
+        <w:t>datadict</w:t>
+      </w:r>
+      <w:proofErr w:type="spellEnd"/>
+      <w:r>
+        <w:rPr>
+          <w:i/>
+        </w:rPr>
+        <w:t xml:space="preserve">, </w:t>
+      </w:r>
+      <w:r>
+        <w:t xml:space="preserve">where each one is referred to as </w:t>
+      </w:r>
+      <w:r>
+        <w:rPr>
+          <w:i/>
+        </w:rPr>
+        <w:t xml:space="preserve">key. </w:t>
+      </w:r>
+      <w:r>
+        <w:t xml:space="preserve">The logic afterwards is pretty straightforward. </w:t>
+      </w:r>
+    </w:p>
+    <w:p>
+      <w:pPr>
+        <w:rPr>
+          <w:b/>
+        </w:rPr>
+      </w:pPr>
+      <w:r>
+        <w:rPr>
+          <w:b/>
+        </w:rPr>
+        <w:t xml:space="preserve">Experiences </w:t>
+      </w:r>
+      <w:proofErr w:type="gramStart"/>
+      <w:r>
+        <w:rPr>
+          <w:b/>
+        </w:rPr>
+        <w:t>In</w:t>
+      </w:r>
+      <w:proofErr w:type="gramEnd"/>
+      <w:r>
+        <w:rPr>
+          <w:b/>
+        </w:rPr>
+        <w:t xml:space="preserve"> Debugging and Testing: </w:t>
+      </w:r>
+    </w:p>
+    <w:p>
+      <w:r>
+        <w:tab/>
+        <w:t xml:space="preserve">All debugging was done using Windows PowerShell, as a simple command line interface. I did not use python’s built in debugger, only the errors that were returned from the running program. </w:t>
+      </w:r>
+    </w:p>
+    <w:p>
+      <w:r>
+        <w:t xml:space="preserve">Some notable errors: </w:t>
+      </w:r>
+    </w:p>
+    <w:p>
+      <w:r>
+        <w:tab/>
+        <w:t xml:space="preserve">I purposefully added a new line in the text file, and this created problems because the \n was </w:t>
+      </w:r>
+      <w:proofErr w:type="spellStart"/>
+      <w:r>
+        <w:t>attacted</w:t>
+      </w:r>
+      <w:proofErr w:type="spellEnd"/>
+      <w:r>
+        <w:t xml:space="preserve"> to a word, which would have counter as letters in that word. Fixed with loop</w:t>
+      </w:r>
+    </w:p>
+    <w:p>
+      <w:r>
+        <w:tab/>
+        <w:t xml:space="preserve">I first tried to iterate through </w:t>
+      </w:r>
+      <w:r>
+        <w:rPr>
+          <w:i/>
+        </w:rPr>
+        <w:t>data</w:t>
+      </w:r>
+      <w:r>
+        <w:t xml:space="preserve"> manually, but this created a problem which includes </w:t>
+      </w:r>
+      <w:proofErr w:type="spellStart"/>
+      <w:r>
+        <w:rPr>
+          <w:b/>
+        </w:rPr>
+        <w:t>keyError</w:t>
+      </w:r>
+      <w:proofErr w:type="spellEnd"/>
+      <w:r>
+        <w:t xml:space="preserve"> where you cannot have more than one key. After sifting through the python documentation, I found that there is a collections function called </w:t>
+      </w:r>
+      <w:proofErr w:type="gramStart"/>
+      <w:r>
+        <w:t>Counter(</w:t>
+      </w:r>
+      <w:proofErr w:type="gramEnd"/>
+      <w:r>
+        <w:t xml:space="preserve">), which fits my needs perfectly. </w:t>
+      </w:r>
+    </w:p>
+    <w:p>
+      <w:r>
+        <w:tab/>
+        <w:t xml:space="preserve">To find words with more than 5 characters, I almost unnecessarily complicated the program by iterating through the list instead of the dictionary. After going through the documentation, I found a way to </w:t>
+      </w:r>
+      <w:r>
+        <w:t xml:space="preserve">use the keys in the dictionaries as an </w:t>
+      </w:r>
+      <w:proofErr w:type="spellStart"/>
+      <w:r>
+        <w:t>iterable</w:t>
+      </w:r>
+      <w:proofErr w:type="spellEnd"/>
+      <w:r>
+        <w:t xml:space="preserve"> item. This saved a tremendous amount of time. </w:t>
       </w:r>
       <w:bookmarkStart w:id="0" w:name="_GoBack"/>
       <w:bookmarkEnd w:id="0"/>
-      <w:r>
-        <w:t xml:space="preserve"> </w:t>
-      </w:r>
     </w:p>
     <w:sectPr>
       <w:pgSz w:w="12240" w:h="15840"/>

</xml_diff>

<commit_message>
added homework 2 programming part
</commit_message>
<xml_diff>
--- a/Homeworks/Project1/Project1_PeterPariano.docx
+++ b/Homeworks/Project1/Project1_PeterPariano.docx
@@ -252,7 +252,30 @@
         <w:t xml:space="preserve">, </w:t>
       </w:r>
       <w:r>
-        <w:t xml:space="preserve">and error handling is done to print a message if there is no argument. The error caught is an </w:t>
+        <w:t>and error handling is done to print a message if there is no argument</w:t>
+      </w:r>
+      <w:r>
+        <w:t xml:space="preserve"> because </w:t>
+      </w:r>
+      <w:proofErr w:type="spellStart"/>
+      <w:r>
+        <w:rPr>
+          <w:i/>
+        </w:rPr>
+        <w:t>argv</w:t>
+      </w:r>
+      <w:proofErr w:type="spellEnd"/>
+      <w:r>
+        <w:rPr>
+          <w:i/>
+        </w:rPr>
+        <w:t xml:space="preserve"> </w:t>
+      </w:r>
+      <w:r>
+        <w:t>will be out-of-bounds</w:t>
+      </w:r>
+      <w:r>
+        <w:t xml:space="preserve">. The error caught is an </w:t>
       </w:r>
       <w:proofErr w:type="spellStart"/>
       <w:r>
@@ -270,175 +293,206 @@
       </w:r>
       <w:r>
         <w:t xml:space="preserve">because the array will not be size 2 if no arguments were entered. </w:t>
+      </w:r>
+    </w:p>
+    <w:p>
+      <w:proofErr w:type="spellStart"/>
+      <w:r>
+        <w:rPr>
+          <w:b/>
+        </w:rPr>
+        <w:t>Find_file</w:t>
+      </w:r>
+      <w:proofErr w:type="spellEnd"/>
+      <w:r>
+        <w:t>(</w:t>
+      </w:r>
+      <w:proofErr w:type="spellStart"/>
+      <w:r>
+        <w:rPr>
+          <w:i/>
+        </w:rPr>
+        <w:t>file_name</w:t>
+      </w:r>
+      <w:proofErr w:type="spellEnd"/>
+      <w:r>
+        <w:t xml:space="preserve">) takes the string literally, and opens it as file. The information from the file is read row by row within a for loop, and then added to a list called </w:t>
+      </w:r>
+      <w:r>
+        <w:rPr>
+          <w:i/>
+        </w:rPr>
+        <w:t>data</w:t>
+      </w:r>
+      <w:r>
+        <w:t>. If there is a new line character, it is striped from the word that contains it.</w:t>
+      </w:r>
+      <w:r>
+        <w:t xml:space="preserve"> This uses a built-in function called </w:t>
+      </w:r>
+      <w:proofErr w:type="gramStart"/>
+      <w:r>
+        <w:rPr>
+          <w:b/>
+          <w:i/>
+        </w:rPr>
+        <w:t>enumerate</w:t>
+      </w:r>
+      <w:r>
+        <w:t>(</w:t>
+      </w:r>
+      <w:proofErr w:type="gramEnd"/>
+      <w:r>
+        <w:t>)</w:t>
+      </w:r>
+      <w:r>
+        <w:t xml:space="preserve"> to return the </w:t>
+      </w:r>
+      <w:r>
+        <w:t>index and the data</w:t>
+      </w:r>
+      <w:r>
+        <w:t>.</w:t>
+      </w:r>
+      <w:r>
+        <w:t xml:space="preserve"> This is </w:t>
+      </w:r>
+      <w:r>
+        <w:t>useful</w:t>
+      </w:r>
+      <w:r>
+        <w:t xml:space="preserve"> for rewriting the </w:t>
+      </w:r>
+      <w:r>
+        <w:rPr>
+          <w:i/>
+        </w:rPr>
+        <w:t xml:space="preserve">data </w:t>
+      </w:r>
+      <w:r>
+        <w:t>list</w:t>
+      </w:r>
+      <w:r>
+        <w:t xml:space="preserve"> since we can use the indexing operator</w:t>
+      </w:r>
+      <w:r>
+        <w:t xml:space="preserve"> to reference the current word in the list</w:t>
+      </w:r>
+      <w:r>
+        <w:t xml:space="preserve">, then replace it with </w:t>
+      </w:r>
+      <w:proofErr w:type="spellStart"/>
+      <w:proofErr w:type="gramStart"/>
+      <w:r>
+        <w:rPr>
+          <w:i/>
+        </w:rPr>
+        <w:t>word.</w:t>
+      </w:r>
+      <w:r>
+        <w:rPr>
+          <w:i/>
+        </w:rPr>
+        <w:t>strip</w:t>
+      </w:r>
+      <w:proofErr w:type="spellEnd"/>
+      <w:proofErr w:type="gramEnd"/>
+      <w:r>
+        <w:rPr>
+          <w:i/>
+        </w:rPr>
+        <w:t xml:space="preserve">(‘\n’) </w:t>
+      </w:r>
+      <w:r>
+        <w:t xml:space="preserve">because we want to remove the new line character. </w:t>
+      </w:r>
+      <w:r>
+        <w:t xml:space="preserve">This function returns the list </w:t>
+      </w:r>
+      <w:r>
+        <w:rPr>
+          <w:i/>
+        </w:rPr>
+        <w:t>data</w:t>
+      </w:r>
+      <w:r>
+        <w:t xml:space="preserve">. </w:t>
+      </w:r>
+      <w:r>
+        <w:tab/>
+      </w:r>
+    </w:p>
+    <w:p>
+      <w:pPr>
+        <w:rPr>
+          <w:i/>
+        </w:rPr>
+      </w:pPr>
+      <w:proofErr w:type="spellStart"/>
+      <w:r>
+        <w:rPr>
+          <w:b/>
+        </w:rPr>
+        <w:t>Create_dict</w:t>
+      </w:r>
+      <w:proofErr w:type="spellEnd"/>
+      <w:r>
+        <w:t>(</w:t>
+      </w:r>
+      <w:r>
+        <w:rPr>
+          <w:i/>
+        </w:rPr>
+        <w:t>data</w:t>
+      </w:r>
+      <w:r>
+        <w:t xml:space="preserve">) takes the list and then creates </w:t>
+      </w:r>
+      <w:r>
+        <w:t>a dictionary</w:t>
+      </w:r>
+      <w:r>
+        <w:t xml:space="preserve">. </w:t>
+      </w:r>
+      <w:r>
+        <w:t xml:space="preserve">A loop is created in order to iterate through the list, and add the </w:t>
+      </w:r>
+      <w:r>
+        <w:rPr>
+          <w:i/>
+        </w:rPr>
+        <w:t xml:space="preserve">word </w:t>
+      </w:r>
+      <w:r>
+        <w:t xml:space="preserve">as the keys of the dictionary. </w:t>
+      </w:r>
+      <w:r>
+        <w:t xml:space="preserve">If the word is not in </w:t>
+      </w:r>
+      <w:proofErr w:type="spellStart"/>
+      <w:r>
+        <w:rPr>
+          <w:i/>
+        </w:rPr>
+        <w:t>datadict</w:t>
+      </w:r>
+      <w:proofErr w:type="spellEnd"/>
+      <w:r>
+        <w:t xml:space="preserve">, then a new key is added. This function returns </w:t>
+      </w:r>
+      <w:r>
+        <w:t xml:space="preserve">the dictionary </w:t>
+      </w:r>
+      <w:r>
+        <w:rPr>
+          <w:i/>
+        </w:rPr>
+        <w:t>datadict</w:t>
       </w:r>
       <w:bookmarkStart w:id="0" w:name="_GoBack"/>
       <w:bookmarkEnd w:id="0"/>
-    </w:p>
-    <w:p>
-      <w:proofErr w:type="spellStart"/>
-      <w:r>
-        <w:rPr>
-          <w:b/>
-        </w:rPr>
-        <w:t>Find_file</w:t>
-      </w:r>
-      <w:proofErr w:type="spellEnd"/>
-      <w:r>
-        <w:t>(</w:t>
-      </w:r>
-      <w:proofErr w:type="spellStart"/>
-      <w:r>
-        <w:rPr>
-          <w:i/>
-        </w:rPr>
-        <w:t>file_name</w:t>
-      </w:r>
-      <w:proofErr w:type="spellEnd"/>
-      <w:r>
-        <w:t xml:space="preserve">) takes the string literally, and opens it as file. The information from the file is read row by row within a for loop, and then added to a list called </w:t>
-      </w:r>
-      <w:r>
-        <w:rPr>
-          <w:i/>
-        </w:rPr>
-        <w:t>data</w:t>
-      </w:r>
-      <w:r>
-        <w:t>. If there is a new line character, it is striped from the word that contains it.</w:t>
-      </w:r>
-      <w:r>
-        <w:t xml:space="preserve"> This uses a built-in function called </w:t>
-      </w:r>
-      <w:proofErr w:type="gramStart"/>
-      <w:r>
-        <w:rPr>
-          <w:b/>
-          <w:i/>
-        </w:rPr>
-        <w:t>enumerate</w:t>
-      </w:r>
-      <w:r>
-        <w:t>(</w:t>
-      </w:r>
-      <w:proofErr w:type="gramEnd"/>
-      <w:r>
-        <w:t>)</w:t>
-      </w:r>
-      <w:r>
-        <w:t xml:space="preserve"> to return the </w:t>
-      </w:r>
-      <w:r>
-        <w:t>index and the data</w:t>
-      </w:r>
       <w:r>
         <w:t>.</w:t>
-      </w:r>
-      <w:r>
-        <w:t xml:space="preserve"> This is </w:t>
-      </w:r>
-      <w:r>
-        <w:t>useful</w:t>
-      </w:r>
-      <w:r>
-        <w:t xml:space="preserve"> for rewriting the </w:t>
-      </w:r>
-      <w:r>
-        <w:rPr>
-          <w:i/>
-        </w:rPr>
-        <w:t xml:space="preserve">data </w:t>
-      </w:r>
-      <w:r>
-        <w:t>list</w:t>
-      </w:r>
-      <w:r>
-        <w:t xml:space="preserve"> since we can use the indexing operator</w:t>
-      </w:r>
-      <w:r>
-        <w:t xml:space="preserve"> to reference the current word in the list</w:t>
-      </w:r>
-      <w:r>
-        <w:t xml:space="preserve">, then replace it with </w:t>
-      </w:r>
-      <w:r>
-        <w:rPr>
-          <w:i/>
-        </w:rPr>
-        <w:t xml:space="preserve">word. </w:t>
-      </w:r>
-      <w:r>
-        <w:t xml:space="preserve"> </w:t>
-      </w:r>
-      <w:r>
-        <w:t xml:space="preserve"> This function returns the list </w:t>
-      </w:r>
-      <w:r>
-        <w:rPr>
-          <w:i/>
-        </w:rPr>
-        <w:t>data</w:t>
-      </w:r>
-      <w:r>
-        <w:t xml:space="preserve">. </w:t>
-      </w:r>
-      <w:r>
-        <w:tab/>
-      </w:r>
-    </w:p>
-    <w:p>
-      <w:pPr>
-        <w:rPr>
-          <w:i/>
-        </w:rPr>
-      </w:pPr>
-      <w:proofErr w:type="spellStart"/>
-      <w:r>
-        <w:rPr>
-          <w:b/>
-        </w:rPr>
-        <w:t>Create_dict</w:t>
-      </w:r>
-      <w:proofErr w:type="spellEnd"/>
-      <w:r>
-        <w:t>(</w:t>
-      </w:r>
-      <w:r>
-        <w:rPr>
-          <w:i/>
-        </w:rPr>
-        <w:t>data</w:t>
-      </w:r>
-      <w:r>
-        <w:t xml:space="preserve">) takes the list and then creates </w:t>
-      </w:r>
-      <w:r>
-        <w:t>a dictionary</w:t>
-      </w:r>
-      <w:r>
-        <w:t xml:space="preserve">. </w:t>
-      </w:r>
-      <w:r>
-        <w:t xml:space="preserve">A loop is created in order to iterate through the list, and add the </w:t>
-      </w:r>
-      <w:r>
-        <w:rPr>
-          <w:i/>
-        </w:rPr>
-        <w:t xml:space="preserve">word </w:t>
-      </w:r>
-      <w:r>
-        <w:t xml:space="preserve">as the keys of the dictionary. </w:t>
-      </w:r>
-      <w:r>
-        <w:t xml:space="preserve">If the word is not in </w:t>
-      </w:r>
-      <w:proofErr w:type="spellStart"/>
-      <w:r>
-        <w:t>datadict</w:t>
-      </w:r>
-      <w:proofErr w:type="spellEnd"/>
-      <w:r>
-        <w:t>, then a new key is added. This function returns a key.</w:t>
       </w:r>
     </w:p>
     <w:p>
@@ -704,6 +758,7 @@
     </w:p>
     <w:p>
       <w:r>
+        <w:lastRenderedPageBreak/>
         <w:tab/>
         <w:t xml:space="preserve">To find words with more than </w:t>
       </w:r>

</xml_diff>